<commit_message>
Fix some more nits in the template
</commit_message>
<xml_diff>
--- a/data/application_templates/zadost_o_uplatneni_opatreni_proti_necinnosti_spravniho_organu_obcanstvi.docx
+++ b/data/application_templates/zadost_o_uplatneni_opatreni_proti_necinnosti_spravniho_organu_obcanstvi.docx
@@ -513,7 +513,7 @@
           <w:shd w:fill="auto" w:val="clear"/>
           <w:vertAlign w:val="baseline"/>
         </w:rPr>
-        <w:t>k  č.j. {{ application_number }}</w:t>
+        <w:t>k č.j. {{ application_number }}</w:t>
       </w:r>
     </w:p>
     <w:p>
@@ -671,7 +671,23 @@
         </w:rPr>
       </w:pPr>
       <w:r>
-        <w:rPr/>
+        <w:rPr>
+          <w:rFonts w:eastAsia="Calibri" w:cs="Calibri"/>
+          <w:b w:val="false"/>
+          <w:i w:val="false"/>
+          <w:caps w:val="false"/>
+          <w:smallCaps w:val="false"/>
+          <w:strike w:val="false"/>
+          <w:dstrike w:val="false"/>
+          <w:color w:val="000000"/>
+          <w:position w:val="0"/>
+          <w:sz w:val="22"/>
+          <w:sz w:val="22"/>
+          <w:szCs w:val="22"/>
+          <w:u w:val="none"/>
+          <w:shd w:fill="auto" w:val="clear"/>
+          <w:vertAlign w:val="baseline"/>
+        </w:rPr>
       </w:r>
     </w:p>
     <w:p>
@@ -702,26 +718,6 @@
           <w:shd w:fill="auto" w:val="clear"/>
           <w:vertAlign w:val="baseline"/>
         </w:rPr>
-        <w:t xml:space="preserve">      </w:t>
-      </w:r>
-      <w:r>
-        <w:rPr>
-          <w:rFonts w:eastAsia="Calibri" w:cs="Calibri"/>
-          <w:b w:val="false"/>
-          <w:i w:val="false"/>
-          <w:caps w:val="false"/>
-          <w:smallCaps w:val="false"/>
-          <w:strike w:val="false"/>
-          <w:dstrike w:val="false"/>
-          <w:color w:val="000000"/>
-          <w:position w:val="0"/>
-          <w:sz w:val="22"/>
-          <w:sz w:val="22"/>
-          <w:szCs w:val="22"/>
-          <w:u w:val="none"/>
-          <w:shd w:fill="auto" w:val="clear"/>
-          <w:vertAlign w:val="baseline"/>
-        </w:rPr>
         <w:t xml:space="preserve">V souladu s </w:t>
       </w:r>
       <w:r>
@@ -815,7 +811,23 @@
         </w:rPr>
       </w:pPr>
       <w:r>
-        <w:rPr/>
+        <w:rPr>
+          <w:rFonts w:eastAsia="Calibri" w:cs="Calibri"/>
+          <w:b w:val="false"/>
+          <w:i w:val="false"/>
+          <w:caps w:val="false"/>
+          <w:smallCaps w:val="false"/>
+          <w:strike w:val="false"/>
+          <w:dstrike w:val="false"/>
+          <w:color w:val="000000"/>
+          <w:position w:val="0"/>
+          <w:sz w:val="22"/>
+          <w:sz w:val="22"/>
+          <w:szCs w:val="22"/>
+          <w:u w:val="none"/>
+          <w:shd w:fill="auto" w:val="clear"/>
+          <w:vertAlign w:val="baseline"/>
+        </w:rPr>
       </w:r>
     </w:p>
     <w:p>
@@ -887,87 +899,7 @@
           <w:shd w:fill="auto" w:val="clear"/>
           <w:vertAlign w:val="baseline"/>
         </w:rPr>
-        <w:t xml:space="preserve"> bylo zahájeno správní řízení ve věci</w:t>
-      </w:r>
-      <w:r>
-        <w:rPr>
-          <w:rFonts w:eastAsia="Calibri" w:cs="Calibri"/>
-          <w:b w:val="false"/>
-          <w:i w:val="false"/>
-          <w:caps w:val="false"/>
-          <w:smallCaps w:val="false"/>
-          <w:strike w:val="false"/>
-          <w:dstrike w:val="false"/>
-          <w:color w:val="000000"/>
-          <w:position w:val="0"/>
-          <w:sz w:val="22"/>
-          <w:sz w:val="22"/>
-          <w:szCs w:val="22"/>
-          <w:u w:val="none"/>
-          <w:shd w:fill="auto" w:val="clear"/>
-          <w:vertAlign w:val="baseline"/>
-        </w:rPr>
-        <w:t xml:space="preserve">{% if nezletily_checkbox == 'False' %} </w:t>
-      </w:r>
-      <w:r>
-        <w:rPr>
-          <w:rFonts w:eastAsia="Calibri" w:cs="Calibri"/>
-          <w:b w:val="false"/>
-          <w:i w:val="false"/>
-          <w:caps w:val="false"/>
-          <w:smallCaps w:val="false"/>
-          <w:strike w:val="false"/>
-          <w:dstrike w:val="false"/>
-          <w:color w:val="000000"/>
-          <w:position w:val="0"/>
-          <w:sz w:val="22"/>
-          <w:sz w:val="22"/>
-          <w:szCs w:val="22"/>
-          <w:u w:val="none"/>
-          <w:shd w:fill="auto" w:val="clear"/>
-          <w:vertAlign w:val="baseline"/>
-        </w:rPr>
-        <w:t>mé</w:t>
-      </w:r>
-      <w:r>
-        <w:rPr>
-          <w:rFonts w:eastAsia="Calibri" w:cs="Calibri"/>
-          <w:b w:val="false"/>
-          <w:i w:val="false"/>
-          <w:caps w:val="false"/>
-          <w:smallCaps w:val="false"/>
-          <w:strike w:val="false"/>
-          <w:dstrike w:val="false"/>
-          <w:color w:val="000000"/>
-          <w:position w:val="0"/>
-          <w:sz w:val="22"/>
-          <w:sz w:val="22"/>
-          <w:szCs w:val="22"/>
-          <w:u w:val="none"/>
-          <w:shd w:fill="auto" w:val="clear"/>
-          <w:vertAlign w:val="baseline"/>
-        </w:rPr>
-        <w:t xml:space="preserve">{% endif %} </w:t>
-      </w:r>
-      <w:r>
-        <w:rPr>
-          <w:rFonts w:eastAsia="Calibri" w:cs="Calibri"/>
-          <w:b w:val="false"/>
-          <w:i w:val="false"/>
-          <w:caps w:val="false"/>
-          <w:smallCaps w:val="false"/>
-          <w:strike w:val="false"/>
-          <w:dstrike w:val="false"/>
-          <w:color w:val="000000"/>
-          <w:position w:val="0"/>
-          <w:sz w:val="22"/>
-          <w:sz w:val="22"/>
-          <w:szCs w:val="22"/>
-          <w:u w:val="none"/>
-          <w:shd w:fill="auto" w:val="clear"/>
-          <w:vertAlign w:val="baseline"/>
-        </w:rPr>
-        <w:t xml:space="preserve">žádosti o udělení státního občanství České republiky{% if nezletily_checkbox == </w:t>
+        <w:t xml:space="preserve"> bylo zahájeno správní řízení ve věci{% if nezletily_checkbox == 'False' %} mé{% endif %} žádosti o udělení státního občanství České republiky{% if nezletily_checkbox == </w:t>
       </w:r>
       <w:bookmarkStart w:id="0" w:name="__DdeLink__397_8248706951_Copy_1"/>
       <w:r>
@@ -1009,27 +941,7 @@
           <w:shd w:fill="auto" w:val="clear"/>
           <w:vertAlign w:val="baseline"/>
         </w:rPr>
-        <w:t xml:space="preserve"> %}  </w:t>
-      </w:r>
-      <w:r>
-        <w:rPr>
-          <w:rFonts w:eastAsia="Calibri" w:cs="Calibri"/>
-          <w:b w:val="false"/>
-          <w:i w:val="false"/>
-          <w:caps w:val="false"/>
-          <w:smallCaps w:val="false"/>
-          <w:strike w:val="false"/>
-          <w:dstrike w:val="false"/>
-          <w:color w:val="000000"/>
-          <w:position w:val="0"/>
-          <w:sz w:val="22"/>
-          <w:sz w:val="22"/>
-          <w:szCs w:val="22"/>
-          <w:u w:val="none"/>
-          <w:shd w:fill="auto" w:val="clear"/>
-          <w:vertAlign w:val="baseline"/>
-        </w:rPr>
-        <w:t xml:space="preserve">pro </w:t>
+        <w:t xml:space="preserve"> %}  pro </w:t>
       </w:r>
       <w:r>
         <w:rPr>
@@ -1094,7 +1006,49 @@
           <w:vertAlign w:val="baseline"/>
           <w:lang w:val="en-US"/>
         </w:rPr>
-        <w:t>persons_map[</w:t>
+        <w:t>persons_map['nezletily'][nezletily_gender]</w:t>
+      </w:r>
+      <w:bookmarkEnd w:id="1"/>
+      <w:r>
+        <w:rPr>
+          <w:rFonts w:eastAsia="Calibri" w:cs="Calibri"/>
+          <w:b w:val="false"/>
+          <w:i w:val="false"/>
+          <w:caps w:val="false"/>
+          <w:smallCaps w:val="false"/>
+          <w:strike w:val="false"/>
+          <w:dstrike w:val="false"/>
+          <w:color w:val="000000"/>
+          <w:position w:val="0"/>
+          <w:sz w:val="22"/>
+          <w:sz w:val="22"/>
+          <w:szCs w:val="22"/>
+          <w:u w:val="none"/>
+          <w:shd w:fill="auto" w:val="clear"/>
+          <w:vertAlign w:val="baseline"/>
+        </w:rPr>
+        <w:t xml:space="preserve">) }}{% if nezletily_relation == </w:t>
+      </w:r>
+      <w:bookmarkStart w:id="2" w:name="__DdeLink__397_82487069541_Copy_1"/>
+      <w:r>
+        <w:rPr>
+          <w:rFonts w:eastAsia="Calibri" w:cs="Calibri"/>
+          <w:b w:val="false"/>
+          <w:i w:val="false"/>
+          <w:caps w:val="false"/>
+          <w:smallCaps w:val="false"/>
+          <w:strike w:val="false"/>
+          <w:dstrike w:val="false"/>
+          <w:color w:val="000000"/>
+          <w:position w:val="0"/>
+          <w:sz w:val="22"/>
+          <w:sz w:val="22"/>
+          <w:szCs w:val="22"/>
+          <w:u w:val="none"/>
+          <w:shd w:fill="auto" w:val="clear"/>
+          <w:vertAlign w:val="baseline"/>
+        </w:rPr>
+        <w:t>'</w:t>
       </w:r>
       <w:r>
         <w:rPr>
@@ -1117,8 +1071,90 @@
           <w:vertAlign w:val="baseline"/>
           <w:lang w:val="en-US"/>
         </w:rPr>
+        <w:t>Child</w:t>
+      </w:r>
+      <w:r>
+        <w:rPr>
+          <w:rFonts w:eastAsia="Calibri" w:cs="Calibri"/>
+          <w:b w:val="false"/>
+          <w:i w:val="false"/>
+          <w:caps w:val="false"/>
+          <w:smallCaps w:val="false"/>
+          <w:strike w:val="false"/>
+          <w:dstrike w:val="false"/>
+          <w:color w:val="000000"/>
+          <w:position w:val="0"/>
+          <w:sz w:val="22"/>
+          <w:sz w:val="22"/>
+          <w:szCs w:val="22"/>
+          <w:u w:val="none"/>
+          <w:shd w:fill="auto" w:val="clear"/>
+          <w:vertAlign w:val="baseline"/>
+        </w:rPr>
         <w:t>'</w:t>
       </w:r>
+      <w:bookmarkEnd w:id="2"/>
+      <w:r>
+        <w:rPr>
+          <w:rFonts w:eastAsia="Calibri" w:cs="Calibri"/>
+          <w:b w:val="false"/>
+          <w:i w:val="false"/>
+          <w:caps w:val="false"/>
+          <w:smallCaps w:val="false"/>
+          <w:strike w:val="false"/>
+          <w:dstrike w:val="false"/>
+          <w:color w:val="000000"/>
+          <w:position w:val="0"/>
+          <w:sz w:val="22"/>
+          <w:sz w:val="22"/>
+          <w:szCs w:val="22"/>
+          <w:u w:val="none"/>
+          <w:shd w:fill="auto" w:val="clear"/>
+          <w:vertAlign w:val="baseline"/>
+        </w:rPr>
+        <w:t xml:space="preserve"> %} </w:t>
+      </w:r>
+      <w:r>
+        <w:rPr>
+          <w:rFonts w:eastAsia="Calibri" w:cs="Calibri"/>
+          <w:b w:val="false"/>
+          <w:i w:val="false"/>
+          <w:caps w:val="false"/>
+          <w:smallCaps w:val="false"/>
+          <w:strike w:val="false"/>
+          <w:dstrike w:val="false"/>
+          <w:color w:val="000000"/>
+          <w:position w:val="0"/>
+          <w:sz w:val="22"/>
+          <w:sz w:val="22"/>
+          <w:szCs w:val="22"/>
+          <w:u w:val="none"/>
+          <w:shd w:fill="auto" w:val="clear"/>
+          <w:vertAlign w:val="baseline"/>
+          <w:lang w:val="en-US"/>
+        </w:rPr>
+        <w:t>{{</w:t>
+      </w:r>
+      <w:r>
+        <w:rPr>
+          <w:rFonts w:eastAsia="Calibri" w:cs="Calibri"/>
+          <w:b w:val="false"/>
+          <w:i w:val="false"/>
+          <w:caps w:val="false"/>
+          <w:smallCaps w:val="false"/>
+          <w:strike w:val="false"/>
+          <w:dstrike w:val="false"/>
+          <w:color w:val="000000"/>
+          <w:position w:val="0"/>
+          <w:sz w:val="22"/>
+          <w:sz w:val="22"/>
+          <w:szCs w:val="22"/>
+          <w:u w:val="none"/>
+          <w:shd w:fill="auto" w:val="clear"/>
+          <w:vertAlign w:val="baseline"/>
+        </w:rPr>
+        <w:t xml:space="preserve"> declination4.get(</w:t>
+      </w:r>
       <w:r>
         <w:rPr>
           <w:rFonts w:eastAsia="Calibri" w:cs="Calibri"/>
@@ -1140,407 +1176,7 @@
           <w:vertAlign w:val="baseline"/>
           <w:lang w:val="en-US"/>
         </w:rPr>
-        <w:t>nezletily</w:t>
-      </w:r>
-      <w:r>
-        <w:rPr>
-          <w:rFonts w:eastAsia="Calibri" w:cs="Calibri"/>
-          <w:b w:val="false"/>
-          <w:bCs w:val="false"/>
-          <w:i w:val="false"/>
-          <w:caps w:val="false"/>
-          <w:smallCaps w:val="false"/>
-          <w:strike w:val="false"/>
-          <w:dstrike w:val="false"/>
-          <w:color w:val="000000"/>
-          <w:spacing w:val="0"/>
-          <w:position w:val="0"/>
-          <w:sz w:val="22"/>
-          <w:sz w:val="22"/>
-          <w:szCs w:val="22"/>
-          <w:u w:val="none"/>
-          <w:shd w:fill="auto" w:val="clear"/>
-          <w:vertAlign w:val="baseline"/>
-          <w:lang w:val="en-US"/>
-        </w:rPr>
-        <w:t>'</w:t>
-      </w:r>
-      <w:r>
-        <w:rPr>
-          <w:rFonts w:eastAsia="Calibri" w:cs="Calibri"/>
-          <w:b w:val="false"/>
-          <w:bCs w:val="false"/>
-          <w:i w:val="false"/>
-          <w:caps w:val="false"/>
-          <w:smallCaps w:val="false"/>
-          <w:strike w:val="false"/>
-          <w:dstrike w:val="false"/>
-          <w:color w:val="000000"/>
-          <w:spacing w:val="0"/>
-          <w:position w:val="0"/>
-          <w:sz w:val="22"/>
-          <w:sz w:val="22"/>
-          <w:szCs w:val="22"/>
-          <w:u w:val="none"/>
-          <w:shd w:fill="auto" w:val="clear"/>
-          <w:vertAlign w:val="baseline"/>
-          <w:lang w:val="en-US"/>
-        </w:rPr>
-        <w:t>][</w:t>
-      </w:r>
-      <w:r>
-        <w:rPr>
-          <w:rFonts w:eastAsia="Calibri" w:cs="Calibri"/>
-          <w:b w:val="false"/>
-          <w:bCs w:val="false"/>
-          <w:i w:val="false"/>
-          <w:caps w:val="false"/>
-          <w:smallCaps w:val="false"/>
-          <w:strike w:val="false"/>
-          <w:dstrike w:val="false"/>
-          <w:color w:val="000000"/>
-          <w:spacing w:val="0"/>
-          <w:position w:val="0"/>
-          <w:sz w:val="22"/>
-          <w:sz w:val="22"/>
-          <w:szCs w:val="22"/>
-          <w:u w:val="none"/>
-          <w:shd w:fill="auto" w:val="clear"/>
-          <w:vertAlign w:val="baseline"/>
-          <w:lang w:val="en-US"/>
-        </w:rPr>
-        <w:t>nezletily_gender</w:t>
-      </w:r>
-      <w:r>
-        <w:rPr>
-          <w:rFonts w:eastAsia="Calibri" w:cs="Calibri"/>
-          <w:b w:val="false"/>
-          <w:bCs w:val="false"/>
-          <w:i w:val="false"/>
-          <w:caps w:val="false"/>
-          <w:smallCaps w:val="false"/>
-          <w:strike w:val="false"/>
-          <w:dstrike w:val="false"/>
-          <w:color w:val="000000"/>
-          <w:spacing w:val="0"/>
-          <w:position w:val="0"/>
-          <w:sz w:val="22"/>
-          <w:sz w:val="22"/>
-          <w:szCs w:val="22"/>
-          <w:u w:val="none"/>
-          <w:shd w:fill="auto" w:val="clear"/>
-          <w:vertAlign w:val="baseline"/>
-          <w:lang w:val="en-US"/>
-        </w:rPr>
-        <w:t>]</w:t>
-      </w:r>
-      <w:bookmarkEnd w:id="1"/>
-      <w:r>
-        <w:rPr>
-          <w:rFonts w:eastAsia="Calibri" w:cs="Calibri"/>
-          <w:b w:val="false"/>
-          <w:i w:val="false"/>
-          <w:caps w:val="false"/>
-          <w:smallCaps w:val="false"/>
-          <w:strike w:val="false"/>
-          <w:dstrike w:val="false"/>
-          <w:color w:val="000000"/>
-          <w:position w:val="0"/>
-          <w:sz w:val="22"/>
-          <w:sz w:val="22"/>
-          <w:szCs w:val="22"/>
-          <w:u w:val="none"/>
-          <w:shd w:fill="auto" w:val="clear"/>
-          <w:vertAlign w:val="baseline"/>
-        </w:rPr>
-        <w:t xml:space="preserve">) }}{% if nezletily_relation == </w:t>
-      </w:r>
-      <w:bookmarkStart w:id="2" w:name="__DdeLink__397_82487069541_Copy_1"/>
-      <w:r>
-        <w:rPr>
-          <w:rFonts w:eastAsia="Calibri" w:cs="Calibri"/>
-          <w:b w:val="false"/>
-          <w:i w:val="false"/>
-          <w:caps w:val="false"/>
-          <w:smallCaps w:val="false"/>
-          <w:strike w:val="false"/>
-          <w:dstrike w:val="false"/>
-          <w:color w:val="000000"/>
-          <w:position w:val="0"/>
-          <w:sz w:val="22"/>
-          <w:sz w:val="22"/>
-          <w:szCs w:val="22"/>
-          <w:u w:val="none"/>
-          <w:shd w:fill="auto" w:val="clear"/>
-          <w:vertAlign w:val="baseline"/>
-        </w:rPr>
-        <w:t>'</w:t>
-      </w:r>
-      <w:r>
-        <w:rPr>
-          <w:rFonts w:eastAsia="Calibri" w:cs="Calibri"/>
-          <w:b w:val="false"/>
-          <w:bCs w:val="false"/>
-          <w:i w:val="false"/>
-          <w:caps w:val="false"/>
-          <w:smallCaps w:val="false"/>
-          <w:strike w:val="false"/>
-          <w:dstrike w:val="false"/>
-          <w:color w:val="000000"/>
-          <w:spacing w:val="0"/>
-          <w:position w:val="0"/>
-          <w:sz w:val="22"/>
-          <w:sz w:val="22"/>
-          <w:szCs w:val="22"/>
-          <w:u w:val="none"/>
-          <w:shd w:fill="auto" w:val="clear"/>
-          <w:vertAlign w:val="baseline"/>
-          <w:lang w:val="en-US"/>
-        </w:rPr>
-        <w:t>Child</w:t>
-      </w:r>
-      <w:r>
-        <w:rPr>
-          <w:rFonts w:eastAsia="Calibri" w:cs="Calibri"/>
-          <w:b w:val="false"/>
-          <w:i w:val="false"/>
-          <w:caps w:val="false"/>
-          <w:smallCaps w:val="false"/>
-          <w:strike w:val="false"/>
-          <w:dstrike w:val="false"/>
-          <w:color w:val="000000"/>
-          <w:position w:val="0"/>
-          <w:sz w:val="22"/>
-          <w:sz w:val="22"/>
-          <w:szCs w:val="22"/>
-          <w:u w:val="none"/>
-          <w:shd w:fill="auto" w:val="clear"/>
-          <w:vertAlign w:val="baseline"/>
-        </w:rPr>
-        <w:t>'</w:t>
-      </w:r>
-      <w:bookmarkEnd w:id="2"/>
-      <w:r>
-        <w:rPr>
-          <w:rFonts w:eastAsia="Calibri" w:cs="Calibri"/>
-          <w:b w:val="false"/>
-          <w:i w:val="false"/>
-          <w:caps w:val="false"/>
-          <w:smallCaps w:val="false"/>
-          <w:strike w:val="false"/>
-          <w:dstrike w:val="false"/>
-          <w:color w:val="000000"/>
-          <w:position w:val="0"/>
-          <w:sz w:val="22"/>
-          <w:sz w:val="22"/>
-          <w:szCs w:val="22"/>
-          <w:u w:val="none"/>
-          <w:shd w:fill="auto" w:val="clear"/>
-          <w:vertAlign w:val="baseline"/>
-        </w:rPr>
-        <w:t xml:space="preserve"> %} </w:t>
-      </w:r>
-      <w:r>
-        <w:rPr>
-          <w:rFonts w:eastAsia="Calibri" w:cs="Calibri"/>
-          <w:b w:val="false"/>
-          <w:i w:val="false"/>
-          <w:caps w:val="false"/>
-          <w:smallCaps w:val="false"/>
-          <w:strike w:val="false"/>
-          <w:dstrike w:val="false"/>
-          <w:color w:val="000000"/>
-          <w:position w:val="0"/>
-          <w:sz w:val="22"/>
-          <w:sz w:val="22"/>
-          <w:szCs w:val="22"/>
-          <w:u w:val="none"/>
-          <w:shd w:fill="auto" w:val="clear"/>
-          <w:vertAlign w:val="baseline"/>
-          <w:lang w:val="en-US"/>
-        </w:rPr>
-        <w:t>{{</w:t>
-      </w:r>
-      <w:r>
-        <w:rPr>
-          <w:rFonts w:eastAsia="Calibri" w:cs="Calibri"/>
-          <w:b w:val="false"/>
-          <w:i w:val="false"/>
-          <w:caps w:val="false"/>
-          <w:smallCaps w:val="false"/>
-          <w:strike w:val="false"/>
-          <w:dstrike w:val="false"/>
-          <w:color w:val="000000"/>
-          <w:position w:val="0"/>
-          <w:sz w:val="22"/>
-          <w:sz w:val="22"/>
-          <w:szCs w:val="22"/>
-          <w:u w:val="none"/>
-          <w:shd w:fill="auto" w:val="clear"/>
-          <w:vertAlign w:val="baseline"/>
-        </w:rPr>
-        <w:t xml:space="preserve"> declination4.get(</w:t>
-      </w:r>
-      <w:r>
-        <w:rPr>
-          <w:rFonts w:eastAsia="Calibri" w:cs="Calibri"/>
-          <w:b w:val="false"/>
-          <w:bCs w:val="false"/>
-          <w:i w:val="false"/>
-          <w:caps w:val="false"/>
-          <w:smallCaps w:val="false"/>
-          <w:strike w:val="false"/>
-          <w:dstrike w:val="false"/>
-          <w:color w:val="000000"/>
-          <w:spacing w:val="0"/>
-          <w:position w:val="0"/>
-          <w:sz w:val="22"/>
-          <w:sz w:val="22"/>
-          <w:szCs w:val="22"/>
-          <w:u w:val="none"/>
-          <w:shd w:fill="auto" w:val="clear"/>
-          <w:vertAlign w:val="baseline"/>
-          <w:lang w:val="en-US"/>
-        </w:rPr>
-        <w:t>persons_map[</w:t>
-      </w:r>
-      <w:r>
-        <w:rPr>
-          <w:rFonts w:eastAsia="Calibri" w:cs="Calibri"/>
-          <w:b w:val="false"/>
-          <w:bCs w:val="false"/>
-          <w:i w:val="false"/>
-          <w:caps w:val="false"/>
-          <w:smallCaps w:val="false"/>
-          <w:strike w:val="false"/>
-          <w:dstrike w:val="false"/>
-          <w:color w:val="000000"/>
-          <w:spacing w:val="0"/>
-          <w:position w:val="0"/>
-          <w:sz w:val="22"/>
-          <w:sz w:val="22"/>
-          <w:szCs w:val="22"/>
-          <w:u w:val="none"/>
-          <w:shd w:fill="auto" w:val="clear"/>
-          <w:vertAlign w:val="baseline"/>
-          <w:lang w:val="en-US"/>
-        </w:rPr>
-        <w:t>'</w:t>
-      </w:r>
-      <w:r>
-        <w:rPr>
-          <w:rFonts w:eastAsia="Calibri" w:cs="Calibri"/>
-          <w:b w:val="false"/>
-          <w:bCs w:val="false"/>
-          <w:i w:val="false"/>
-          <w:caps w:val="false"/>
-          <w:smallCaps w:val="false"/>
-          <w:strike w:val="false"/>
-          <w:dstrike w:val="false"/>
-          <w:color w:val="000000"/>
-          <w:spacing w:val="0"/>
-          <w:position w:val="0"/>
-          <w:sz w:val="22"/>
-          <w:sz w:val="22"/>
-          <w:szCs w:val="22"/>
-          <w:u w:val="none"/>
-          <w:shd w:fill="auto" w:val="clear"/>
-          <w:vertAlign w:val="baseline"/>
-          <w:lang w:val="en-US"/>
-        </w:rPr>
-        <w:t>child</w:t>
-      </w:r>
-      <w:r>
-        <w:rPr>
-          <w:rFonts w:eastAsia="Calibri" w:cs="Calibri"/>
-          <w:b w:val="false"/>
-          <w:bCs w:val="false"/>
-          <w:i w:val="false"/>
-          <w:caps w:val="false"/>
-          <w:smallCaps w:val="false"/>
-          <w:strike w:val="false"/>
-          <w:dstrike w:val="false"/>
-          <w:color w:val="000000"/>
-          <w:spacing w:val="0"/>
-          <w:position w:val="0"/>
-          <w:sz w:val="22"/>
-          <w:sz w:val="22"/>
-          <w:szCs w:val="22"/>
-          <w:u w:val="none"/>
-          <w:shd w:fill="auto" w:val="clear"/>
-          <w:vertAlign w:val="baseline"/>
-          <w:lang w:val="en-US"/>
-        </w:rPr>
-        <w:t>'</w:t>
-      </w:r>
-      <w:r>
-        <w:rPr>
-          <w:rFonts w:eastAsia="Calibri" w:cs="Calibri"/>
-          <w:b w:val="false"/>
-          <w:bCs w:val="false"/>
-          <w:i w:val="false"/>
-          <w:caps w:val="false"/>
-          <w:smallCaps w:val="false"/>
-          <w:strike w:val="false"/>
-          <w:dstrike w:val="false"/>
-          <w:color w:val="000000"/>
-          <w:spacing w:val="0"/>
-          <w:position w:val="0"/>
-          <w:sz w:val="22"/>
-          <w:sz w:val="22"/>
-          <w:szCs w:val="22"/>
-          <w:u w:val="none"/>
-          <w:shd w:fill="auto" w:val="clear"/>
-          <w:vertAlign w:val="baseline"/>
-          <w:lang w:val="en-US"/>
-        </w:rPr>
-        <w:t>][</w:t>
-      </w:r>
-      <w:r>
-        <w:rPr>
-          <w:rFonts w:eastAsia="Calibri" w:cs="Calibri"/>
-          <w:b w:val="false"/>
-          <w:bCs w:val="false"/>
-          <w:i w:val="false"/>
-          <w:caps w:val="false"/>
-          <w:smallCaps w:val="false"/>
-          <w:strike w:val="false"/>
-          <w:dstrike w:val="false"/>
-          <w:color w:val="000000"/>
-          <w:spacing w:val="0"/>
-          <w:position w:val="0"/>
-          <w:sz w:val="22"/>
-          <w:sz w:val="22"/>
-          <w:szCs w:val="22"/>
-          <w:u w:val="none"/>
-          <w:shd w:fill="auto" w:val="clear"/>
-          <w:vertAlign w:val="baseline"/>
-          <w:lang w:val="en-US"/>
-        </w:rPr>
-        <w:t>nezletily_gender</w:t>
-      </w:r>
-      <w:r>
-        <w:rPr>
-          <w:rFonts w:eastAsia="Calibri" w:cs="Calibri"/>
-          <w:b w:val="false"/>
-          <w:bCs w:val="false"/>
-          <w:i w:val="false"/>
-          <w:caps w:val="false"/>
-          <w:smallCaps w:val="false"/>
-          <w:strike w:val="false"/>
-          <w:dstrike w:val="false"/>
-          <w:color w:val="000000"/>
-          <w:spacing w:val="0"/>
-          <w:position w:val="0"/>
-          <w:sz w:val="22"/>
-          <w:sz w:val="22"/>
-          <w:szCs w:val="22"/>
-          <w:u w:val="none"/>
-          <w:shd w:fill="auto" w:val="clear"/>
-          <w:vertAlign w:val="baseline"/>
-          <w:lang w:val="en-US"/>
-        </w:rPr>
-        <w:t>]</w:t>
+        <w:t>persons_map['child'][nezletily_gender]</w:t>
       </w:r>
       <w:r>
         <w:rPr>
@@ -1767,214 +1403,7 @@
           <w:vertAlign w:val="baseline"/>
           <w:lang w:val="en-US"/>
         </w:rPr>
-        <w:t xml:space="preserve"> </w:t>
-      </w:r>
-      <w:r>
-        <w:rPr>
-          <w:rFonts w:eastAsia="Calibri" w:cs="Calibri"/>
-          <w:b w:val="false"/>
-          <w:bCs w:val="false"/>
-          <w:i w:val="false"/>
-          <w:caps w:val="false"/>
-          <w:smallCaps w:val="false"/>
-          <w:strike w:val="false"/>
-          <w:dstrike w:val="false"/>
-          <w:color w:val="000000"/>
-          <w:spacing w:val="0"/>
-          <w:position w:val="0"/>
-          <w:sz w:val="22"/>
-          <w:sz w:val="22"/>
-          <w:szCs w:val="22"/>
-          <w:u w:val="none"/>
-          <w:shd w:fill="auto" w:val="clear"/>
-          <w:vertAlign w:val="baseline"/>
-          <w:lang w:val="en-US"/>
-        </w:rPr>
-        <w:t>(dále jen “</w:t>
-      </w:r>
-      <w:r>
-        <w:rPr>
-          <w:rFonts w:eastAsia="Calibri" w:cs="Calibri"/>
-          <w:b w:val="false"/>
-          <w:bCs w:val="false"/>
-          <w:i w:val="false"/>
-          <w:caps w:val="false"/>
-          <w:smallCaps w:val="false"/>
-          <w:strike w:val="false"/>
-          <w:dstrike w:val="false"/>
-          <w:color w:val="000000"/>
-          <w:spacing w:val="0"/>
-          <w:position w:val="0"/>
-          <w:sz w:val="22"/>
-          <w:sz w:val="22"/>
-          <w:szCs w:val="22"/>
-          <w:u w:val="none"/>
-          <w:shd w:fill="auto" w:val="clear"/>
-          <w:vertAlign w:val="baseline"/>
-          <w:lang w:val="en-US"/>
-        </w:rPr>
-        <w:t>{{ persons_map[</w:t>
-      </w:r>
-      <w:r>
-        <w:rPr>
-          <w:rFonts w:eastAsia="Calibri" w:cs="Calibri"/>
-          <w:b w:val="false"/>
-          <w:bCs w:val="false"/>
-          <w:i w:val="false"/>
-          <w:caps w:val="false"/>
-          <w:smallCaps w:val="false"/>
-          <w:strike w:val="false"/>
-          <w:dstrike w:val="false"/>
-          <w:color w:val="000000"/>
-          <w:spacing w:val="0"/>
-          <w:position w:val="0"/>
-          <w:sz w:val="22"/>
-          <w:sz w:val="22"/>
-          <w:szCs w:val="22"/>
-          <w:u w:val="none"/>
-          <w:shd w:fill="auto" w:val="clear"/>
-          <w:vertAlign w:val="baseline"/>
-          <w:lang w:val="en-US"/>
-        </w:rPr>
-        <w:t>'</w:t>
-      </w:r>
-      <w:r>
-        <w:rPr>
-          <w:rFonts w:eastAsia="Calibri" w:cs="Calibri"/>
-          <w:b w:val="false"/>
-          <w:bCs w:val="false"/>
-          <w:i w:val="false"/>
-          <w:caps w:val="false"/>
-          <w:smallCaps w:val="false"/>
-          <w:strike w:val="false"/>
-          <w:dstrike w:val="false"/>
-          <w:color w:val="000000"/>
-          <w:spacing w:val="0"/>
-          <w:position w:val="0"/>
-          <w:sz w:val="22"/>
-          <w:sz w:val="22"/>
-          <w:szCs w:val="22"/>
-          <w:u w:val="none"/>
-          <w:shd w:fill="auto" w:val="clear"/>
-          <w:vertAlign w:val="baseline"/>
-          <w:lang w:val="en-US"/>
-        </w:rPr>
-        <w:t>nezletily</w:t>
-      </w:r>
-      <w:r>
-        <w:rPr>
-          <w:rFonts w:eastAsia="Calibri" w:cs="Calibri"/>
-          <w:b w:val="false"/>
-          <w:bCs w:val="false"/>
-          <w:i w:val="false"/>
-          <w:caps w:val="false"/>
-          <w:smallCaps w:val="false"/>
-          <w:strike w:val="false"/>
-          <w:dstrike w:val="false"/>
-          <w:color w:val="000000"/>
-          <w:spacing w:val="0"/>
-          <w:position w:val="0"/>
-          <w:sz w:val="22"/>
-          <w:sz w:val="22"/>
-          <w:szCs w:val="22"/>
-          <w:u w:val="none"/>
-          <w:shd w:fill="auto" w:val="clear"/>
-          <w:vertAlign w:val="baseline"/>
-          <w:lang w:val="en-US"/>
-        </w:rPr>
-        <w:t>'</w:t>
-      </w:r>
-      <w:r>
-        <w:rPr>
-          <w:rFonts w:eastAsia="Calibri" w:cs="Calibri"/>
-          <w:b w:val="false"/>
-          <w:bCs w:val="false"/>
-          <w:i w:val="false"/>
-          <w:caps w:val="false"/>
-          <w:smallCaps w:val="false"/>
-          <w:strike w:val="false"/>
-          <w:dstrike w:val="false"/>
-          <w:color w:val="000000"/>
-          <w:spacing w:val="0"/>
-          <w:position w:val="0"/>
-          <w:sz w:val="22"/>
-          <w:sz w:val="22"/>
-          <w:szCs w:val="22"/>
-          <w:u w:val="none"/>
-          <w:shd w:fill="auto" w:val="clear"/>
-          <w:vertAlign w:val="baseline"/>
-          <w:lang w:val="en-US"/>
-        </w:rPr>
-        <w:t>][</w:t>
-      </w:r>
-      <w:r>
-        <w:rPr>
-          <w:rFonts w:eastAsia="Calibri" w:cs="Calibri"/>
-          <w:b w:val="false"/>
-          <w:bCs w:val="false"/>
-          <w:i w:val="false"/>
-          <w:caps w:val="false"/>
-          <w:smallCaps w:val="false"/>
-          <w:strike w:val="false"/>
-          <w:dstrike w:val="false"/>
-          <w:color w:val="000000"/>
-          <w:spacing w:val="0"/>
-          <w:position w:val="0"/>
-          <w:sz w:val="22"/>
-          <w:sz w:val="22"/>
-          <w:szCs w:val="22"/>
-          <w:u w:val="none"/>
-          <w:shd w:fill="auto" w:val="clear"/>
-          <w:vertAlign w:val="baseline"/>
-          <w:lang w:val="en-US"/>
-        </w:rPr>
-        <w:t>nezletily_gender</w:t>
-      </w:r>
-      <w:r>
-        <w:rPr>
-          <w:rFonts w:eastAsia="Calibri" w:cs="Calibri"/>
-          <w:b w:val="false"/>
-          <w:bCs w:val="false"/>
-          <w:i w:val="false"/>
-          <w:caps w:val="false"/>
-          <w:smallCaps w:val="false"/>
-          <w:strike w:val="false"/>
-          <w:dstrike w:val="false"/>
-          <w:color w:val="000000"/>
-          <w:spacing w:val="0"/>
-          <w:position w:val="0"/>
-          <w:sz w:val="22"/>
-          <w:sz w:val="22"/>
-          <w:szCs w:val="22"/>
-          <w:u w:val="none"/>
-          <w:shd w:fill="auto" w:val="clear"/>
-          <w:vertAlign w:val="baseline"/>
-          <w:lang w:val="en-US"/>
-        </w:rPr>
-        <w:t>] }}</w:t>
-      </w:r>
-      <w:r>
-        <w:rPr>
-          <w:rFonts w:eastAsia="Calibri" w:cs="Calibri"/>
-          <w:b w:val="false"/>
-          <w:bCs w:val="false"/>
-          <w:i w:val="false"/>
-          <w:caps w:val="false"/>
-          <w:smallCaps w:val="false"/>
-          <w:strike w:val="false"/>
-          <w:dstrike w:val="false"/>
-          <w:color w:val="000000"/>
-          <w:spacing w:val="0"/>
-          <w:position w:val="0"/>
-          <w:sz w:val="22"/>
-          <w:sz w:val="22"/>
-          <w:szCs w:val="22"/>
-          <w:u w:val="none"/>
-          <w:shd w:fill="auto" w:val="clear"/>
-          <w:vertAlign w:val="baseline"/>
-          <w:lang w:val="en-US"/>
-        </w:rPr>
-        <w:t>”){</w:t>
+        <w:t xml:space="preserve"> (dále jen “{{ persons_map['nezletily'][nezletily_gender] }}”){</w:t>
       </w:r>
       <w:bookmarkStart w:id="3" w:name="__DdeLink__419_429333812_Copy_1"/>
       <w:r>
@@ -2056,7 +1485,26 @@
         </w:rPr>
       </w:pPr>
       <w:r>
-        <w:rPr/>
+        <w:rPr>
+          <w:rFonts w:eastAsia="Calibri" w:cs="Calibri"/>
+          <w:b w:val="false"/>
+          <w:bCs w:val="false"/>
+          <w:i w:val="false"/>
+          <w:caps w:val="false"/>
+          <w:smallCaps w:val="false"/>
+          <w:strike w:val="false"/>
+          <w:dstrike w:val="false"/>
+          <w:color w:val="000000"/>
+          <w:spacing w:val="0"/>
+          <w:position w:val="0"/>
+          <w:sz w:val="22"/>
+          <w:sz w:val="22"/>
+          <w:szCs w:val="22"/>
+          <w:u w:val="none"/>
+          <w:shd w:fill="auto" w:val="clear"/>
+          <w:vertAlign w:val="baseline"/>
+          <w:lang w:val="en-US"/>
+        </w:rPr>
       </w:r>
     </w:p>
     <w:p>
@@ -2087,26 +1535,6 @@
           <w:shd w:fill="auto" w:val="clear"/>
           <w:vertAlign w:val="baseline"/>
         </w:rPr>
-        <w:t xml:space="preserve"> </w:t>
-      </w:r>
-      <w:r>
-        <w:rPr>
-          <w:rFonts w:eastAsia="Calibri" w:cs="Calibri"/>
-          <w:b w:val="false"/>
-          <w:i w:val="false"/>
-          <w:caps w:val="false"/>
-          <w:smallCaps w:val="false"/>
-          <w:strike w:val="false"/>
-          <w:dstrike w:val="false"/>
-          <w:color w:val="000000"/>
-          <w:position w:val="0"/>
-          <w:sz w:val="22"/>
-          <w:sz w:val="22"/>
-          <w:szCs w:val="22"/>
-          <w:u w:val="none"/>
-          <w:shd w:fill="auto" w:val="clear"/>
-          <w:vertAlign w:val="baseline"/>
-        </w:rPr>
         <w:t xml:space="preserve">Řízení ve věci podané žádosti nebylo nikdy přerušeno. Podle </w:t>
       </w:r>
       <w:r>
@@ -2189,7 +1617,7 @@
           <w:shd w:fill="auto" w:val="clear"/>
           <w:vertAlign w:val="baseline"/>
         </w:rPr>
-        <w:t xml:space="preserve"> ode dne, kdy mu byla žádost doručena. S ohledem na skutečnost, že od podání žádosti již uplynulo již více než 180 dnů a správním orgánem o mé žádosti dosud nebylo rozhodnuto, mám za to, že je Ministerstvo vnitra v předmětné věci nečinné.</w:t>
+        <w:t xml:space="preserve"> ode dne, kdy mu byla žádost doručena. S ohledem na skutečnost, že od podání žádosti uplynulo více než 180 dnů a správním orgánem o mé žádosti dosud nebylo rozhodnuto, mám za to, že je Ministerstvo vnitra v předmětné věci nečinné.</w:t>
       </w:r>
     </w:p>
     <w:p>
@@ -2220,7 +1648,23 @@
         </w:rPr>
       </w:pPr>
       <w:r>
-        <w:rPr/>
+        <w:rPr>
+          <w:rFonts w:eastAsia="Calibri" w:cs="Calibri"/>
+          <w:b w:val="false"/>
+          <w:i w:val="false"/>
+          <w:caps w:val="false"/>
+          <w:smallCaps w:val="false"/>
+          <w:strike w:val="false"/>
+          <w:dstrike w:val="false"/>
+          <w:color w:val="000000"/>
+          <w:position w:val="0"/>
+          <w:sz w:val="22"/>
+          <w:sz w:val="22"/>
+          <w:szCs w:val="22"/>
+          <w:u w:val="none"/>
+          <w:shd w:fill="auto" w:val="clear"/>
+          <w:vertAlign w:val="baseline"/>
+        </w:rPr>
       </w:r>
     </w:p>
     <w:p>
@@ -2292,27 +1736,7 @@
           <w:shd w:fill="auto" w:val="clear"/>
           <w:vertAlign w:val="baseline"/>
         </w:rPr>
-        <w:t xml:space="preserve"> správního řádu a vydal opatření proti nečinnosti, ve kterém Oddělení státního občanství a matrik, Odboru všeobecné správy Ministerstva vnitra ČR přikáže, aby do 30 dnů od doručení opatření proti nečinnosti vydal rozhodnutí ve věci mojí žádosti o udělení státního občanství České republik</w:t>
-      </w:r>
-      <w:r>
-        <w:rPr>
-          <w:rFonts w:eastAsia="Calibri" w:cs="Calibri"/>
-          <w:b w:val="false"/>
-          <w:i w:val="false"/>
-          <w:caps w:val="false"/>
-          <w:smallCaps w:val="false"/>
-          <w:strike w:val="false"/>
-          <w:dstrike w:val="false"/>
-          <w:color w:val="000000"/>
-          <w:position w:val="0"/>
-          <w:sz w:val="22"/>
-          <w:sz w:val="22"/>
-          <w:szCs w:val="22"/>
-          <w:u w:val="none"/>
-          <w:shd w:fill="auto" w:val="clear"/>
-          <w:vertAlign w:val="baseline"/>
-        </w:rPr>
-        <w:t>y.</w:t>
+        <w:t xml:space="preserve"> správního řádu a vydal opatření proti nečinnosti, ve kterém Oddělení státního občanství a matrik, Odboru všeobecné správy Ministerstva vnitra ČR přikáže, aby do 30 dnů od doručení opatření proti nečinnosti vydal rozhodnutí ve věci mojí žádosti o udělení státního občanství České republiky.</w:t>
       </w:r>
     </w:p>
     <w:p>
@@ -2340,7 +1764,7 @@
         <w:rPr>
           <w:color w:val="000000"/>
         </w:rPr>
-        <w:t>S  úctou,</w:t>
+        <w:t>S úctou,</w:t>
       </w:r>
     </w:p>
     <w:p>

</xml_diff>